<commit_message>
Still working on chapter 3
</commit_message>
<xml_diff>
--- a/admin_docs/PHC6099_ R_Computing_Syllabus_20240507.docx
+++ b/admin_docs/PHC6099_ R_Computing_Syllabus_20240507.docx
@@ -2731,7 +2731,7 @@
         <w:rPr>
           <w:sz w:val="20"/>
         </w:rPr>
-        <w:t>Mathematical definition of your method</w:t>
+        <w:t>Introduction to the method</w:t>
       </w:r>
     </w:p>
     <w:p>
@@ -2750,7 +2750,7 @@
         <w:rPr>
           <w:sz w:val="20"/>
         </w:rPr>
-        <w:t>the source of the raw data file</w:t>
+        <w:t>Mathematical definition of your method</w:t>
       </w:r>
     </w:p>
     <w:p>
@@ -2769,22 +2769,8 @@
         <w:rPr>
           <w:sz w:val="20"/>
         </w:rPr>
-        <w:t>the cleaned columns from the data which are necessar</w:t>
-      </w:r>
-      <w:r>
-        <w:rPr>
-          <w:sz w:val="20"/>
-        </w:rPr>
-        <w:t xml:space="preserve">y to execute your </w:t>
-      </w:r>
-      <w:proofErr w:type="gramStart"/>
-      <w:r>
-        <w:rPr>
-          <w:sz w:val="20"/>
-        </w:rPr>
-        <w:t>method</w:t>
-      </w:r>
-      <w:proofErr w:type="gramEnd"/>
+        <w:t>the source of the raw data file</w:t>
+      </w:r>
     </w:p>
     <w:p>
       <w:pPr>
@@ -2802,8 +2788,22 @@
         <w:rPr>
           <w:sz w:val="20"/>
         </w:rPr>
-        <w:t>assumptions of the method</w:t>
-      </w:r>
+        <w:t>the cleaned columns from the data which are necessar</w:t>
+      </w:r>
+      <w:r>
+        <w:rPr>
+          <w:sz w:val="20"/>
+        </w:rPr>
+        <w:t xml:space="preserve">y to execute your </w:t>
+      </w:r>
+      <w:proofErr w:type="gramStart"/>
+      <w:r>
+        <w:rPr>
+          <w:sz w:val="20"/>
+        </w:rPr>
+        <w:t>method</w:t>
+      </w:r>
+      <w:proofErr w:type="gramEnd"/>
     </w:p>
     <w:p>
       <w:pPr>
@@ -2821,16 +2821,8 @@
         <w:rPr>
           <w:sz w:val="20"/>
         </w:rPr>
-        <w:t xml:space="preserve">plots necessary to check the assumptions of the </w:t>
-      </w:r>
-      <w:proofErr w:type="gramStart"/>
-      <w:r>
-        <w:rPr>
-          <w:sz w:val="20"/>
-        </w:rPr>
-        <w:t>method</w:t>
-      </w:r>
-      <w:proofErr w:type="gramEnd"/>
+        <w:t>assumptions of the method</w:t>
+      </w:r>
     </w:p>
     <w:p>
       <w:pPr>
@@ -2848,7 +2840,7 @@
         <w:rPr>
           <w:sz w:val="20"/>
         </w:rPr>
-        <w:t xml:space="preserve">the code to run the </w:t>
+        <w:t xml:space="preserve">plots necessary to check the assumptions of the </w:t>
       </w:r>
       <w:proofErr w:type="gramStart"/>
       <w:r>
@@ -2875,8 +2867,16 @@
         <w:rPr>
           <w:sz w:val="20"/>
         </w:rPr>
-        <w:t>the output of the code</w:t>
-      </w:r>
+        <w:t xml:space="preserve">the code to run the </w:t>
+      </w:r>
+      <w:proofErr w:type="gramStart"/>
+      <w:r>
+        <w:rPr>
+          <w:sz w:val="20"/>
+        </w:rPr>
+        <w:t>method</w:t>
+      </w:r>
+      <w:proofErr w:type="gramEnd"/>
     </w:p>
     <w:p>
       <w:pPr>
@@ -2894,6 +2894,25 @@
         <w:rPr>
           <w:sz w:val="20"/>
         </w:rPr>
+        <w:t>the output of the code</w:t>
+      </w:r>
+    </w:p>
+    <w:p>
+      <w:pPr>
+        <w:pStyle w:val="ListParagraph"/>
+        <w:numPr>
+          <w:ilvl w:val="3"/>
+          <w:numId w:val="13"/>
+        </w:numPr>
+        <w:ind w:left="810"/>
+        <w:rPr>
+          <w:sz w:val="20"/>
+        </w:rPr>
+      </w:pPr>
+      <w:r>
+        <w:rPr>
+          <w:sz w:val="20"/>
+        </w:rPr>
         <w:t>brief interpretation of the output</w:t>
       </w:r>
     </w:p>
@@ -3022,7 +3041,6 @@
           <w:b/>
           <w:u w:val="single"/>
         </w:rPr>
-        <w:lastRenderedPageBreak/>
         <w:t>Disability</w:t>
       </w:r>
     </w:p>
@@ -4721,11 +4739,8 @@
         <w:spacing w:before="100" w:after="100"/>
       </w:pPr>
       <w:r>
-        <w:t xml:space="preserve">Florida International University is a community dedicated to generating and imparting knowledge through excellent teaching and research, the rigorous and respectful exchange of ideas and community service. All students should </w:t>
-      </w:r>
-      <w:r>
         <w:lastRenderedPageBreak/>
-        <w:t>respect the right of others to have an equitable opportunity to learn and honestly to demonstrate the quality of their learning. Therefore, all students are expected to adhere to a standard of academic conduct, which demonstrates respect for themselves, their fellow students, and the educational mission of the University. All students are deemed by the University to understand that if they are found responsible for academic misconduct, they will be subject to the Academic Misconduct procedures and sanctions, as outlined in the Student Handbook.</w:t>
+        <w:t>Florida International University is a community dedicated to generating and imparting knowledge through excellent teaching and research, the rigorous and respectful exchange of ideas and community service. All students should respect the right of others to have an equitable opportunity to learn and honestly to demonstrate the quality of their learning. Therefore, all students are expected to adhere to a standard of academic conduct, which demonstrates respect for themselves, their fellow students, and the educational mission of the University. All students are deemed by the University to understand that if they are found responsible for academic misconduct, they will be subject to the Academic Misconduct procedures and sanctions, as outlined in the Student Handbook.</w:t>
       </w:r>
     </w:p>
     <w:p>
@@ -5176,6 +5191,7 @@
           <w:rFonts w:eastAsia="Times New Roman"/>
           <w:szCs w:val="20"/>
         </w:rPr>
+        <w:lastRenderedPageBreak/>
         <w:t xml:space="preserve">Conspiracy and Collusion: The planning or acting with one or more fellow students, any member of the faculty, staff or administration, or any other person to commit any form of academic misconduct together. </w:t>
       </w:r>
     </w:p>
@@ -5192,7 +5208,6 @@
           <w:b/>
           <w:i/>
         </w:rPr>
-        <w:lastRenderedPageBreak/>
         <w:t>Falsification of Records</w:t>
       </w:r>
       <w:r>

</xml_diff>